<commit_message>
Added old demo to print and orginize
</commit_message>
<xml_diff>
--- a/Python2/Data Journalism notes.docx
+++ b/Python2/Data Journalism notes.docx
@@ -503,6 +503,291 @@
         </w:rPr>
         <w:t>Arguments specific</w:t>
       </w:r>
+    </w:p>
+    <w:p>
+      <w:pPr>
+        <w:rPr>
+          <w:b/>
+          <w:bCs/>
+        </w:rPr>
+      </w:pPr>
+    </w:p>
+    <w:p>
+      <w:pPr>
+        <w:rPr>
+          <w:b/>
+          <w:bCs/>
+        </w:rPr>
+      </w:pPr>
+    </w:p>
+    <w:p>
+      <w:pPr>
+        <w:rPr>
+          <w:b/>
+          <w:bCs/>
+        </w:rPr>
+      </w:pPr>
+    </w:p>
+    <w:p>
+      <w:pPr>
+        <w:rPr>
+          <w:b/>
+          <w:bCs/>
+        </w:rPr>
+      </w:pPr>
+    </w:p>
+    <w:p>
+      <w:pPr>
+        <w:rPr>
+          <w:b/>
+          <w:bCs/>
+        </w:rPr>
+      </w:pPr>
+    </w:p>
+    <w:p>
+      <w:pPr>
+        <w:rPr>
+          <w:b/>
+          <w:bCs/>
+        </w:rPr>
+      </w:pPr>
+    </w:p>
+    <w:p>
+      <w:pPr>
+        <w:rPr>
+          <w:b/>
+          <w:bCs/>
+        </w:rPr>
+      </w:pPr>
+      <w:r>
+        <w:rPr>
+          <w:b/>
+          <w:bCs/>
+        </w:rPr>
+        <w:t>HTML- Static URL</w:t>
+      </w:r>
+    </w:p>
+    <w:p>
+      <w:pPr>
+        <w:rPr>
+          <w:b/>
+          <w:bCs/>
+        </w:rPr>
+      </w:pPr>
+      <w:r>
+        <w:rPr>
+          <w:b/>
+          <w:bCs/>
+        </w:rPr>
+        <w:t>HTML MIX- Cleaning</w:t>
+      </w:r>
+    </w:p>
+    <w:p>
+      <w:pPr>
+        <w:rPr>
+          <w:b/>
+          <w:bCs/>
+        </w:rPr>
+      </w:pPr>
+      <w:r>
+        <w:rPr>
+          <w:b/>
+          <w:bCs/>
+        </w:rPr>
+        <w:t>JAVA SCRIPT Scrape- find</w:t>
+      </w:r>
+    </w:p>
+    <w:p>
+      <w:pPr>
+        <w:rPr>
+          <w:b/>
+          <w:bCs/>
+        </w:rPr>
+      </w:pPr>
+      <w:r>
+        <w:rPr>
+          <w:b/>
+          <w:bCs/>
+        </w:rPr>
+        <w:t>JSON- Dynamic (apart of java script)</w:t>
+      </w:r>
+    </w:p>
+    <w:p>
+      <w:pPr>
+        <w:rPr>
+          <w:b/>
+          <w:bCs/>
+        </w:rPr>
+      </w:pPr>
+      <w:r>
+        <w:rPr>
+          <w:b/>
+          <w:bCs/>
+        </w:rPr>
+        <w:tab/>
+        <w:t>Data is stored in the server not in the URL</w:t>
+      </w:r>
+    </w:p>
+    <w:p>
+      <w:pPr>
+        <w:rPr>
+          <w:b/>
+          <w:bCs/>
+        </w:rPr>
+      </w:pPr>
+      <w:r>
+        <w:rPr>
+          <w:b/>
+          <w:bCs/>
+        </w:rPr>
+        <w:tab/>
+        <w:t xml:space="preserve">You </w:t>
+      </w:r>
+      <w:proofErr w:type="gramStart"/>
+      <w:r>
+        <w:rPr>
+          <w:b/>
+          <w:bCs/>
+        </w:rPr>
+        <w:t>have to</w:t>
+      </w:r>
+      <w:proofErr w:type="gramEnd"/>
+      <w:r>
+        <w:rPr>
+          <w:b/>
+          <w:bCs/>
+        </w:rPr>
+        <w:t xml:space="preserve"> go get it</w:t>
+      </w:r>
+    </w:p>
+    <w:p>
+      <w:pPr>
+        <w:rPr>
+          <w:b/>
+          <w:bCs/>
+        </w:rPr>
+      </w:pPr>
+      <w:r>
+        <w:rPr>
+          <w:b/>
+          <w:bCs/>
+        </w:rPr>
+        <w:tab/>
+        <w:t>Nested- dictionaries within dictionaries- flattening of lists</w:t>
+      </w:r>
+    </w:p>
+    <w:p>
+      <w:pPr>
+        <w:rPr>
+          <w:b/>
+          <w:bCs/>
+        </w:rPr>
+      </w:pPr>
+      <w:r>
+        <w:rPr>
+          <w:b/>
+          <w:bCs/>
+        </w:rPr>
+        <w:t>API- Gov data, Sensitive Data (big data)- pass key to access</w:t>
+      </w:r>
+    </w:p>
+    <w:p>
+      <w:pPr>
+        <w:rPr>
+          <w:b/>
+          <w:bCs/>
+        </w:rPr>
+      </w:pPr>
+    </w:p>
+    <w:p>
+      <w:pPr>
+        <w:rPr>
+          <w:b/>
+          <w:bCs/>
+        </w:rPr>
+      </w:pPr>
+      <w:r>
+        <w:rPr>
+          <w:b/>
+          <w:bCs/>
+        </w:rPr>
+        <w:t>Soup-</w:t>
+      </w:r>
+      <w:r>
+        <w:rPr>
+          <w:b/>
+          <w:bCs/>
+        </w:rPr>
+        <w:t xml:space="preserve"> turning it into a language python can understand</w:t>
+      </w:r>
+    </w:p>
+    <w:p>
+      <w:pPr>
+        <w:rPr>
+          <w:b/>
+          <w:bCs/>
+        </w:rPr>
+      </w:pPr>
+      <w:r>
+        <w:rPr>
+          <w:b/>
+          <w:bCs/>
+        </w:rPr>
+        <w:t>Par</w:t>
+      </w:r>
+      <w:r>
+        <w:rPr>
+          <w:b/>
+          <w:bCs/>
+        </w:rPr>
+        <w:t>s</w:t>
+      </w:r>
+      <w:r>
+        <w:rPr>
+          <w:b/>
+          <w:bCs/>
+        </w:rPr>
+        <w:t>er</w:t>
+      </w:r>
+      <w:r>
+        <w:rPr>
+          <w:b/>
+          <w:bCs/>
+        </w:rPr>
+        <w:t>- teaching python how to read tags, this is an html file</w:t>
+      </w:r>
+    </w:p>
+    <w:p>
+      <w:pPr>
+        <w:rPr>
+          <w:b/>
+          <w:bCs/>
+        </w:rPr>
+      </w:pPr>
+    </w:p>
+    <w:p>
+      <w:pPr>
+        <w:ind w:left="720"/>
+        <w:rPr>
+          <w:b/>
+          <w:bCs/>
+        </w:rPr>
+      </w:pPr>
+      <w:r>
+        <w:rPr>
+          <w:b/>
+          <w:bCs/>
+        </w:rPr>
+        <w:t>HTML parsing is the process of analyzing a string of HTML code to identify its structure and extract relevant information. This involves breaking down the HTML into its constituent elements such as tags, attributes, and text content.</w:t>
+      </w:r>
+    </w:p>
+    <w:p>
+      <w:pPr>
+        <w:rPr>
+          <w:b/>
+          <w:bCs/>
+        </w:rPr>
+      </w:pPr>
     </w:p>
     <w:p>
       <w:pPr>
@@ -1127,7 +1412,6 @@
   <w:style w:type="character" w:default="1" w:styleId="DefaultParagraphFont">
     <w:name w:val="Default Paragraph Font"/>
     <w:uiPriority w:val="1"/>
-    <w:semiHidden/>
     <w:unhideWhenUsed/>
   </w:style>
   <w:style w:type="table" w:default="1" w:styleId="TableNormal">

</xml_diff>